<commit_message>
Small spacing change and updated KWIC doc
</commit_message>
<xml_diff>
--- a/KWIC.docx
+++ b/KWIC.docx
@@ -1178,10 +1178,7 @@
         <w:t>Circular Shift</w:t>
       </w:r>
       <w:r>
-        <w:t xml:space="preserve"> </w:t>
-      </w:r>
-      <w:r>
-        <w:t>(DONE)</w:t>
+        <w:t xml:space="preserve"> (DONE)</w:t>
       </w:r>
     </w:p>
     <w:p>
@@ -1232,10 +1229,7 @@
         <w:t>Alphabetizing</w:t>
       </w:r>
       <w:r>
-        <w:t xml:space="preserve"> </w:t>
-      </w:r>
-      <w:r>
-        <w:t>(DONE)</w:t>
+        <w:t xml:space="preserve"> (DONE)</w:t>
       </w:r>
     </w:p>
     <w:p>
@@ -1358,6 +1352,18 @@
       </w:pPr>
       <w:r>
         <w:t>Bold the focused word.</w:t>
+      </w:r>
+    </w:p>
+    <w:p>
+      <w:pPr>
+        <w:pStyle w:val="ListParagraph"/>
+        <w:numPr>
+          <w:ilvl w:val="0"/>
+          <w:numId w:val="1"/>
+        </w:numPr>
+      </w:pPr>
+      <w:r>
+        <w:t>Remove junk words.</w:t>
       </w:r>
     </w:p>
     <w:p/>

</xml_diff>

<commit_message>
add ellipsis if truncating string
</commit_message>
<xml_diff>
--- a/KWIC.docx
+++ b/KWIC.docx
@@ -180,15 +180,7 @@
         </w:numPr>
       </w:pPr>
       <w:r>
-        <w:t xml:space="preserve">KWIC is an acronym for Key Word </w:t>
-      </w:r>
-      <w:proofErr w:type="gramStart"/>
-      <w:r>
-        <w:t>In</w:t>
-      </w:r>
-      <w:proofErr w:type="gramEnd"/>
-      <w:r>
-        <w:t xml:space="preserve"> Context, the most common format for concordance lines</w:t>
+        <w:t>KWIC is an acronym for Key Word In Context, the most common format for concordance lines</w:t>
       </w:r>
       <w:r>
         <w:t>.</w:t>
@@ -288,29 +280,7 @@
                 <w:szCs w:val="24"/>
                 <w14:ligatures w14:val="none"/>
               </w:rPr>
-              <w:t xml:space="preserve"> for Key Word </w:t>
-            </w:r>
-            <w:proofErr w:type="gramStart"/>
-            <w:r>
-              <w:rPr>
-                <w:rFonts w:ascii="Arial" w:eastAsia="Times New Roman" w:hAnsi="Arial" w:cs="Arial"/>
-                <w:color w:val="090A0A"/>
-                <w:kern w:val="0"/>
-                <w:szCs w:val="24"/>
-                <w14:ligatures w14:val="none"/>
-              </w:rPr>
-              <w:t>In</w:t>
-            </w:r>
-            <w:proofErr w:type="gramEnd"/>
-            <w:r>
-              <w:rPr>
-                <w:rFonts w:ascii="Arial" w:eastAsia="Times New Roman" w:hAnsi="Arial" w:cs="Arial"/>
-                <w:color w:val="090A0A"/>
-                <w:kern w:val="0"/>
-                <w:szCs w:val="24"/>
-                <w14:ligatures w14:val="none"/>
-              </w:rPr>
-              <w:t xml:space="preserve"> Context, ...</w:t>
+              <w:t> for Key Word In Context, ...</w:t>
             </w:r>
           </w:p>
         </w:tc>
@@ -346,29 +316,7 @@
                 <w:szCs w:val="24"/>
                 <w14:ligatures w14:val="none"/>
               </w:rPr>
-              <w:t xml:space="preserve">... Key Word </w:t>
-            </w:r>
-            <w:proofErr w:type="gramStart"/>
-            <w:r>
-              <w:rPr>
-                <w:rFonts w:ascii="Arial" w:eastAsia="Times New Roman" w:hAnsi="Arial" w:cs="Arial"/>
-                <w:color w:val="090A0A"/>
-                <w:kern w:val="0"/>
-                <w:szCs w:val="24"/>
-                <w14:ligatures w14:val="none"/>
-              </w:rPr>
-              <w:t>In</w:t>
-            </w:r>
-            <w:proofErr w:type="gramEnd"/>
-            <w:r>
-              <w:rPr>
-                <w:rFonts w:ascii="Arial" w:eastAsia="Times New Roman" w:hAnsi="Arial" w:cs="Arial"/>
-                <w:color w:val="090A0A"/>
-                <w:kern w:val="0"/>
-                <w:szCs w:val="24"/>
-                <w14:ligatures w14:val="none"/>
-              </w:rPr>
-              <w:t xml:space="preserve"> Context, the most</w:t>
+              <w:t>... Key Word In Context, the most</w:t>
             </w:r>
           </w:p>
         </w:tc>
@@ -748,20 +696,8 @@
                 <w:szCs w:val="24"/>
                 <w14:ligatures w14:val="none"/>
               </w:rPr>
-              <w:t xml:space="preserve">Wikipedia, </w:t>
-            </w:r>
-            <w:proofErr w:type="gramStart"/>
-            <w:r>
-              <w:rPr>
-                <w:rFonts w:ascii="Arial" w:eastAsia="Times New Roman" w:hAnsi="Arial" w:cs="Arial"/>
-                <w:color w:val="090A0A"/>
-                <w:kern w:val="0"/>
-                <w:szCs w:val="24"/>
-                <w14:ligatures w14:val="none"/>
-              </w:rPr>
-              <w:t>The</w:t>
-            </w:r>
-            <w:proofErr w:type="gramEnd"/>
+              <w:t>Wikipedia, The</w:t>
+            </w:r>
           </w:p>
         </w:tc>
         <w:tc>
@@ -880,29 +816,7 @@
                 <w:szCs w:val="24"/>
                 <w14:ligatures w14:val="none"/>
               </w:rPr>
-              <w:t xml:space="preserve"> Word </w:t>
-            </w:r>
-            <w:proofErr w:type="gramStart"/>
-            <w:r>
-              <w:rPr>
-                <w:rFonts w:ascii="Arial" w:eastAsia="Times New Roman" w:hAnsi="Arial" w:cs="Arial"/>
-                <w:color w:val="090A0A"/>
-                <w:kern w:val="0"/>
-                <w:szCs w:val="24"/>
-                <w14:ligatures w14:val="none"/>
-              </w:rPr>
-              <w:t>In</w:t>
-            </w:r>
-            <w:proofErr w:type="gramEnd"/>
-            <w:r>
-              <w:rPr>
-                <w:rFonts w:ascii="Arial" w:eastAsia="Times New Roman" w:hAnsi="Arial" w:cs="Arial"/>
-                <w:color w:val="090A0A"/>
-                <w:kern w:val="0"/>
-                <w:szCs w:val="24"/>
-                <w14:ligatures w14:val="none"/>
-              </w:rPr>
-              <w:t xml:space="preserve"> Context, the most ...</w:t>
+              <w:t> Word In Context, the most ...</w:t>
             </w:r>
           </w:p>
         </w:tc>
@@ -1093,29 +1007,7 @@
                 <w:szCs w:val="24"/>
                 <w14:ligatures w14:val="none"/>
               </w:rPr>
-              <w:t xml:space="preserve">... for Key Word </w:t>
-            </w:r>
-            <w:proofErr w:type="gramStart"/>
-            <w:r>
-              <w:rPr>
-                <w:rFonts w:ascii="Arial" w:eastAsia="Times New Roman" w:hAnsi="Arial" w:cs="Arial"/>
-                <w:color w:val="090A0A"/>
-                <w:kern w:val="0"/>
-                <w:szCs w:val="24"/>
-                <w14:ligatures w14:val="none"/>
-              </w:rPr>
-              <w:t>In</w:t>
-            </w:r>
-            <w:proofErr w:type="gramEnd"/>
-            <w:r>
-              <w:rPr>
-                <w:rFonts w:ascii="Arial" w:eastAsia="Times New Roman" w:hAnsi="Arial" w:cs="Arial"/>
-                <w:color w:val="090A0A"/>
-                <w:kern w:val="0"/>
-                <w:szCs w:val="24"/>
-                <w14:ligatures w14:val="none"/>
-              </w:rPr>
-              <w:t xml:space="preserve"> Context, the</w:t>
+              <w:t>... for Key Word In Context, the</w:t>
             </w:r>
           </w:p>
         </w:tc>
@@ -1401,6 +1293,9 @@
       <w:r>
         <w:t>Master Control</w:t>
       </w:r>
+      <w:r>
+        <w:t xml:space="preserve"> (DONE)</w:t>
+      </w:r>
     </w:p>
     <w:p>
       <w:pPr>
@@ -1451,6 +1346,9 @@
       <w:r>
         <w:t>Somehow center the string on its word.</w:t>
       </w:r>
+      <w:r>
+        <w:t xml:space="preserve"> (DONE)</w:t>
+      </w:r>
     </w:p>
     <w:p>
       <w:pPr>
@@ -1476,7 +1374,43 @@
         </w:numPr>
       </w:pPr>
       <w:r>
+        <w:t>Add ellipses if truncating string (DONE)</w:t>
+      </w:r>
+    </w:p>
+    <w:p>
+      <w:pPr>
+        <w:pStyle w:val="ListParagraph"/>
+        <w:numPr>
+          <w:ilvl w:val="0"/>
+          <w:numId w:val="1"/>
+        </w:numPr>
+      </w:pPr>
+      <w:r>
         <w:t>Remove junk words.</w:t>
+      </w:r>
+    </w:p>
+    <w:p>
+      <w:pPr>
+        <w:pStyle w:val="ListParagraph"/>
+        <w:numPr>
+          <w:ilvl w:val="0"/>
+          <w:numId w:val="1"/>
+        </w:numPr>
+      </w:pPr>
+      <w:r>
+        <w:t>Make it truncate only at the end of the words</w:t>
+      </w:r>
+    </w:p>
+    <w:p>
+      <w:pPr>
+        <w:pStyle w:val="ListParagraph"/>
+        <w:numPr>
+          <w:ilvl w:val="1"/>
+          <w:numId w:val="1"/>
+        </w:numPr>
+      </w:pPr>
+      <w:r>
+        <w:t>I.e., if word would exceed length limit, stop before.</w:t>
       </w:r>
     </w:p>
     <w:p/>

</xml_diff>